<commit_message>
<feat> Add api findTaiwanLegislator
</commit_message>
<xml_diff>
--- a/backend/doc_templates/mailing_labels.docx
+++ b/backend/doc_templates/mailing_labels.docx
@@ -34,7 +34,8 @@
         </w:trPr>
         <w:tc>
           <w:tcPr>
-            <w:tcW w:w="3967" w:type="dxa"/>
+            <w:tcW w:w="11901" w:type="dxa"/>
+            <w:gridSpan w:val="3"/>
           </w:tcPr>
           <w:p>
             <w:pPr>
@@ -43,18 +44,85 @@
                 <w:rFonts w:hint="eastAsia"/>
               </w:rPr>
             </w:pPr>
+            <w:r>
+              <w:t>{% for row in agencies %}</w:t>
+            </w:r>
             <w:bookmarkStart w:id="0" w:name="_GoBack"/>
             <w:bookmarkEnd w:id="0"/>
+          </w:p>
+        </w:tc>
+      </w:tr>
+      <w:tr>
+        <w:trPr>
+          <w:cantSplit/>
+          <w:trHeight w:hRule="exact" w:val="2172"/>
+        </w:trPr>
+        <w:tc>
+          <w:tcPr>
+            <w:tcW w:w="3967" w:type="dxa"/>
+          </w:tcPr>
+          <w:p>
+            <w:pPr>
+              <w:ind w:left="258" w:right="258"/>
+            </w:pPr>
+            <w:proofErr w:type="gramStart"/>
+            <w:r>
+              <w:rPr>
+                <w:rFonts w:hint="eastAsia"/>
+              </w:rPr>
+              <w:t>{</w:t>
+            </w:r>
+            <w:r>
+              <w:t>{ row.zip</w:t>
+            </w:r>
+            <w:proofErr w:type="gramEnd"/>
+            <w:r>
+              <w:t>_code }}</w:t>
+            </w:r>
           </w:p>
           <w:p>
             <w:pPr>
               <w:ind w:left="258" w:right="258"/>
             </w:pPr>
+            <w:proofErr w:type="gramStart"/>
+            <w:r>
+              <w:rPr>
+                <w:rFonts w:hint="eastAsia"/>
+              </w:rPr>
+              <w:t>{</w:t>
+            </w:r>
+            <w:r>
+              <w:t>{ row</w:t>
+            </w:r>
+            <w:proofErr w:type="gramEnd"/>
+            <w:r>
+              <w:t>.</w:t>
+            </w:r>
+            <w:r>
+              <w:t>address</w:t>
+            </w:r>
+            <w:r>
+              <w:t xml:space="preserve"> }}</w:t>
+            </w:r>
           </w:p>
           <w:p>
             <w:pPr>
               <w:ind w:left="258" w:right="258"/>
             </w:pPr>
+            <w:proofErr w:type="gramStart"/>
+            <w:r>
+              <w:rPr>
+                <w:rFonts w:hint="eastAsia"/>
+              </w:rPr>
+              <w:t>{</w:t>
+            </w:r>
+            <w:r>
+              <w:t>{ row</w:t>
+            </w:r>
+            <w:proofErr w:type="gramEnd"/>
+            <w:r>
+              <w:t>.agency_name }}</w:t>
+            </w:r>
           </w:p>
         </w:tc>
         <w:tc>
@@ -71,45 +139,6 @@
               <w:ind w:left="258" w:right="258"/>
             </w:pPr>
           </w:p>
-          <w:p>
-            <w:pPr>
-              <w:ind w:left="258" w:right="258"/>
-              <w:rPr>
-                <w:rFonts w:hint="eastAsia"/>
-              </w:rPr>
-            </w:pPr>
-          </w:p>
-        </w:tc>
-        <w:tc>
-          <w:tcPr>
-            <w:tcW w:w="3967" w:type="dxa"/>
-          </w:tcPr>
-          <w:p>
-            <w:pPr>
-              <w:ind w:left="258" w:right="258"/>
-            </w:pPr>
-          </w:p>
-        </w:tc>
-      </w:tr>
-      <w:tr>
-        <w:trPr>
-          <w:cantSplit/>
-          <w:trHeight w:hRule="exact" w:val="2172"/>
-        </w:trPr>
-        <w:tc>
-          <w:tcPr>
-            <w:tcW w:w="3967" w:type="dxa"/>
-          </w:tcPr>
-          <w:p>
-            <w:pPr>
-              <w:ind w:left="258" w:right="258"/>
-            </w:pPr>
-          </w:p>
-        </w:tc>
-        <w:tc>
-          <w:tcPr>
-            <w:tcW w:w="3967" w:type="dxa"/>
-          </w:tcPr>
           <w:p>
             <w:pPr>
               <w:ind w:left="258" w:right="258"/>
@@ -134,177 +163,16 @@
         </w:trPr>
         <w:tc>
           <w:tcPr>
-            <w:tcW w:w="3967" w:type="dxa"/>
+            <w:tcW w:w="11901" w:type="dxa"/>
+            <w:gridSpan w:val="3"/>
           </w:tcPr>
           <w:p>
             <w:pPr>
               <w:ind w:left="258" w:right="258"/>
             </w:pPr>
-          </w:p>
-        </w:tc>
-        <w:tc>
-          <w:tcPr>
-            <w:tcW w:w="3967" w:type="dxa"/>
-          </w:tcPr>
-          <w:p>
-            <w:pPr>
-              <w:ind w:left="258" w:right="258"/>
-            </w:pPr>
-          </w:p>
-        </w:tc>
-        <w:tc>
-          <w:tcPr>
-            <w:tcW w:w="3967" w:type="dxa"/>
-          </w:tcPr>
-          <w:p>
-            <w:pPr>
-              <w:ind w:left="258" w:right="258"/>
-            </w:pPr>
-          </w:p>
-        </w:tc>
-      </w:tr>
-      <w:tr>
-        <w:trPr>
-          <w:cantSplit/>
-          <w:trHeight w:hRule="exact" w:val="2172"/>
-        </w:trPr>
-        <w:tc>
-          <w:tcPr>
-            <w:tcW w:w="3967" w:type="dxa"/>
-          </w:tcPr>
-          <w:p>
-            <w:pPr>
-              <w:ind w:left="258" w:right="258"/>
-            </w:pPr>
-          </w:p>
-        </w:tc>
-        <w:tc>
-          <w:tcPr>
-            <w:tcW w:w="3967" w:type="dxa"/>
-          </w:tcPr>
-          <w:p>
-            <w:pPr>
-              <w:ind w:left="258" w:right="258"/>
-            </w:pPr>
-          </w:p>
-        </w:tc>
-        <w:tc>
-          <w:tcPr>
-            <w:tcW w:w="3967" w:type="dxa"/>
-          </w:tcPr>
-          <w:p>
-            <w:pPr>
-              <w:ind w:left="258" w:right="258"/>
-            </w:pPr>
-          </w:p>
-        </w:tc>
-      </w:tr>
-      <w:tr>
-        <w:trPr>
-          <w:cantSplit/>
-          <w:trHeight w:hRule="exact" w:val="2172"/>
-        </w:trPr>
-        <w:tc>
-          <w:tcPr>
-            <w:tcW w:w="3967" w:type="dxa"/>
-          </w:tcPr>
-          <w:p>
-            <w:pPr>
-              <w:spacing w:before="111"/>
-              <w:ind w:left="258" w:right="258"/>
-            </w:pPr>
-          </w:p>
-        </w:tc>
-        <w:tc>
-          <w:tcPr>
-            <w:tcW w:w="3967" w:type="dxa"/>
-          </w:tcPr>
-          <w:p>
-            <w:pPr>
-              <w:ind w:left="258" w:right="258"/>
-            </w:pPr>
-          </w:p>
-        </w:tc>
-        <w:tc>
-          <w:tcPr>
-            <w:tcW w:w="3967" w:type="dxa"/>
-          </w:tcPr>
-          <w:p>
-            <w:pPr>
-              <w:ind w:left="258" w:right="258"/>
-            </w:pPr>
-          </w:p>
-        </w:tc>
-      </w:tr>
-      <w:tr>
-        <w:trPr>
-          <w:cantSplit/>
-          <w:trHeight w:hRule="exact" w:val="2172"/>
-        </w:trPr>
-        <w:tc>
-          <w:tcPr>
-            <w:tcW w:w="3967" w:type="dxa"/>
-          </w:tcPr>
-          <w:p>
-            <w:pPr>
-              <w:ind w:left="258" w:right="258"/>
-            </w:pPr>
-          </w:p>
-        </w:tc>
-        <w:tc>
-          <w:tcPr>
-            <w:tcW w:w="3967" w:type="dxa"/>
-          </w:tcPr>
-          <w:p>
-            <w:pPr>
-              <w:ind w:left="258" w:right="258"/>
-            </w:pPr>
-          </w:p>
-        </w:tc>
-        <w:tc>
-          <w:tcPr>
-            <w:tcW w:w="3967" w:type="dxa"/>
-          </w:tcPr>
-          <w:p>
-            <w:pPr>
-              <w:ind w:left="258" w:right="258"/>
-            </w:pPr>
-          </w:p>
-        </w:tc>
-      </w:tr>
-      <w:tr>
-        <w:trPr>
-          <w:cantSplit/>
-          <w:trHeight w:hRule="exact" w:val="2172"/>
-        </w:trPr>
-        <w:tc>
-          <w:tcPr>
-            <w:tcW w:w="3967" w:type="dxa"/>
-          </w:tcPr>
-          <w:p>
-            <w:pPr>
-              <w:ind w:left="258" w:right="258"/>
-            </w:pPr>
-          </w:p>
-        </w:tc>
-        <w:tc>
-          <w:tcPr>
-            <w:tcW w:w="3967" w:type="dxa"/>
-          </w:tcPr>
-          <w:p>
-            <w:pPr>
-              <w:ind w:left="258" w:right="258"/>
-            </w:pPr>
-          </w:p>
-        </w:tc>
-        <w:tc>
-          <w:tcPr>
-            <w:tcW w:w="3967" w:type="dxa"/>
-          </w:tcPr>
-          <w:p>
-            <w:pPr>
-              <w:ind w:right="258"/>
-            </w:pPr>
+            <w:r>
+              <w:t>{% endfor %}</w:t>
+            </w:r>
           </w:p>
         </w:tc>
       </w:tr>
@@ -774,7 +642,6 @@
   <w:style w:type="character" w:default="1" w:styleId="a0">
     <w:name w:val="Default Paragraph Font"/>
     <w:uiPriority w:val="1"/>
-    <w:semiHidden/>
     <w:unhideWhenUsed/>
   </w:style>
   <w:style w:type="table" w:default="1" w:styleId="a1">
@@ -1117,7 +984,7 @@
 </file>
 
 <file path=customXml/itemProps1.xml><?xml version="1.0" encoding="utf-8"?>
-<ds:datastoreItem xmlns:ds="http://schemas.openxmlformats.org/officeDocument/2006/customXml" ds:itemID="{CB332B5B-1911-694D-B779-B341FDA84322}">
+<ds:datastoreItem xmlns:ds="http://schemas.openxmlformats.org/officeDocument/2006/customXml" ds:itemID="{C63DC39E-9998-B14E-99B8-104643D146DF}">
   <ds:schemaRefs>
     <ds:schemaRef ds:uri="http://schemas.openxmlformats.org/officeDocument/2006/bibliography"/>
   </ds:schemaRefs>

</xml_diff>

<commit_message>
<feat.> 修改 word template 格式
</commit_message>
<xml_diff>
--- a/backend/doc_templates/mailing_labels.docx
+++ b/backend/doc_templates/mailing_labels.docx
@@ -2,11 +2,25 @@
 <file path=word/document.xml><?xml version="1.0" encoding="utf-8"?>
 <w:document xmlns:wpc="http://schemas.microsoft.com/office/word/2010/wordprocessingCanvas" xmlns:cx="http://schemas.microsoft.com/office/drawing/2014/chartex" xmlns:cx1="http://schemas.microsoft.com/office/drawing/2015/9/8/chartex" xmlns:cx2="http://schemas.microsoft.com/office/drawing/2015/10/21/chartex" xmlns:cx3="http://schemas.microsoft.com/office/drawing/2016/5/9/chartex" xmlns:cx4="http://schemas.microsoft.com/office/drawing/2016/5/10/chartex" xmlns:cx5="http://schemas.microsoft.com/office/drawing/2016/5/11/chartex" xmlns:cx6="http://schemas.microsoft.com/office/drawing/2016/5/12/chartex" xmlns:cx7="http://schemas.microsoft.com/office/drawing/2016/5/13/chartex" xmlns:cx8="http://schemas.microsoft.com/office/drawing/2016/5/14/chartex" xmlns:mc="http://schemas.openxmlformats.org/markup-compatibility/2006" xmlns:aink="http://schemas.microsoft.com/office/drawing/2016/ink" xmlns:am3d="http://schemas.microsoft.com/office/drawing/2017/model3d" xmlns:o="urn:schemas-microsoft-com:office:office" xmlns:r="http://schemas.openxmlformats.org/officeDocument/2006/relationships" xmlns:m="http://schemas.openxmlformats.org/officeDocument/2006/math" xmlns:v="urn:schemas-microsoft-com:vml" xmlns:wp14="http://schemas.microsoft.com/office/word/2010/wordprocessingDrawing" xmlns:wp="http://schemas.openxmlformats.org/drawingml/2006/wordprocessingDrawing" xmlns:w10="urn:schemas-microsoft-com:office:word" xmlns:w="http://schemas.openxmlformats.org/wordprocessingml/2006/main" xmlns:w14="http://schemas.microsoft.com/office/word/2010/wordml" xmlns:w15="http://schemas.microsoft.com/office/word/2012/wordml" xmlns:w16cid="http://schemas.microsoft.com/office/word/2016/wordml/cid" xmlns:w16se="http://schemas.microsoft.com/office/word/2015/wordml/symex" xmlns:wpg="http://schemas.microsoft.com/office/word/2010/wordprocessingGroup" xmlns:wpi="http://schemas.microsoft.com/office/word/2010/wordprocessingInk" xmlns:wne="http://schemas.microsoft.com/office/word/2006/wordml" xmlns:wps="http://schemas.microsoft.com/office/word/2010/wordprocessingShape" mc:Ignorable="w14 w15 w16se w16cid wp14">
   <w:body>
+    <w:p>
+      <w:pPr>
+        <w:ind w:left="258" w:right="258"/>
+      </w:pPr>
+      <w:r>
+        <w:t xml:space="preserve">{% </w:t>
+      </w:r>
+      <w:r>
+        <w:t xml:space="preserve">for row in agencies|batch(3, '&amp;nbsp;') </w:t>
+      </w:r>
+      <w:r>
+        <w:t>%}</w:t>
+      </w:r>
+    </w:p>
     <w:tbl>
       <w:tblPr>
         <w:tblStyle w:val="a3"/>
+        <w:tblpPr w:leftFromText="180" w:rightFromText="180" w:vertAnchor="text" w:horzAnchor="margin" w:tblpY="133"/>
         <w:tblW w:w="0" w:type="auto"/>
-        <w:tblInd w:w="-15" w:type="dxa"/>
         <w:tblBorders>
           <w:top w:val="none" w:sz="0" w:space="0" w:color="auto"/>
           <w:left w:val="none" w:sz="0" w:space="0" w:color="auto"/>
@@ -34,38 +48,12 @@
         </w:trPr>
         <w:tc>
           <w:tcPr>
-            <w:tcW w:w="11901" w:type="dxa"/>
-            <w:gridSpan w:val="3"/>
-          </w:tcPr>
-          <w:p>
-            <w:pPr>
-              <w:ind w:left="258" w:right="258"/>
-              <w:rPr>
-                <w:rFonts w:hint="eastAsia"/>
-              </w:rPr>
-            </w:pPr>
-            <w:r>
-              <w:t>{% for row in agencies %}</w:t>
-            </w:r>
-            <w:bookmarkStart w:id="0" w:name="_GoBack"/>
-            <w:bookmarkEnd w:id="0"/>
-          </w:p>
-        </w:tc>
-      </w:tr>
-      <w:tr>
-        <w:trPr>
-          <w:cantSplit/>
-          <w:trHeight w:hRule="exact" w:val="2172"/>
-        </w:trPr>
-        <w:tc>
-          <w:tcPr>
             <w:tcW w:w="3967" w:type="dxa"/>
           </w:tcPr>
           <w:p>
             <w:pPr>
               <w:ind w:left="258" w:right="258"/>
             </w:pPr>
-            <w:proofErr w:type="gramStart"/>
             <w:r>
               <w:rPr>
                 <w:rFonts w:hint="eastAsia"/>
@@ -73,18 +61,36 @@
               <w:t>{</w:t>
             </w:r>
             <w:r>
-              <w:t>{ row.zip</w:t>
-            </w:r>
-            <w:proofErr w:type="gramEnd"/>
-            <w:r>
-              <w:t>_code }}</w:t>
+              <w:t xml:space="preserve">{ </w:t>
+            </w:r>
+            <w:r>
+              <w:t>row</w:t>
+            </w:r>
+            <w:r>
+              <w:t>[0]</w:t>
+            </w:r>
+            <w:r>
+              <w:t>.</w:t>
+            </w:r>
+            <w:proofErr w:type="spellStart"/>
+            <w:r>
+              <w:t>zip_code</w:t>
+            </w:r>
+            <w:proofErr w:type="spellEnd"/>
+            <w:r>
+              <w:rPr>
+                <w:rFonts w:hint="eastAsia"/>
+              </w:rPr>
+              <w:t xml:space="preserve"> }</w:t>
+            </w:r>
+            <w:r>
+              <w:t>}</w:t>
             </w:r>
           </w:p>
           <w:p>
             <w:pPr>
               <w:ind w:left="258" w:right="258"/>
             </w:pPr>
-            <w:proofErr w:type="gramStart"/>
             <w:r>
               <w:rPr>
                 <w:rFonts w:hint="eastAsia"/>
@@ -92,9 +98,14 @@
               <w:t>{</w:t>
             </w:r>
             <w:r>
-              <w:t>{ row</w:t>
-            </w:r>
-            <w:proofErr w:type="gramEnd"/>
+              <w:t xml:space="preserve">{ </w:t>
+            </w:r>
+            <w:r>
+              <w:t>row</w:t>
+            </w:r>
+            <w:r>
+              <w:t>[0]</w:t>
+            </w:r>
             <w:r>
               <w:t>.</w:t>
             </w:r>
@@ -109,7 +120,6 @@
             <w:pPr>
               <w:ind w:left="258" w:right="258"/>
             </w:pPr>
-            <w:proofErr w:type="gramStart"/>
             <w:r>
               <w:rPr>
                 <w:rFonts w:hint="eastAsia"/>
@@ -117,11 +127,24 @@
               <w:t>{</w:t>
             </w:r>
             <w:r>
-              <w:t>{ row</w:t>
-            </w:r>
-            <w:proofErr w:type="gramEnd"/>
-            <w:r>
-              <w:t>.agency_name }}</w:t>
+              <w:t xml:space="preserve">{ </w:t>
+            </w:r>
+            <w:r>
+              <w:t>row</w:t>
+            </w:r>
+            <w:r>
+              <w:t>[0]</w:t>
+            </w:r>
+            <w:r>
+              <w:t>.</w:t>
+            </w:r>
+            <w:proofErr w:type="spellStart"/>
+            <w:r>
+              <w:t>agency_name</w:t>
+            </w:r>
+            <w:proofErr w:type="spellEnd"/>
+            <w:r>
+              <w:t xml:space="preserve"> }}</w:t>
             </w:r>
           </w:p>
         </w:tc>
@@ -133,16 +156,92 @@
             <w:pPr>
               <w:ind w:left="258" w:right="258"/>
             </w:pPr>
+            <w:r>
+              <w:rPr>
+                <w:rFonts w:hint="eastAsia"/>
+              </w:rPr>
+              <w:t>{</w:t>
+            </w:r>
+            <w:r>
+              <w:t xml:space="preserve">{ </w:t>
+            </w:r>
+            <w:r>
+              <w:t>row</w:t>
+            </w:r>
+            <w:r>
+              <w:t>[1]</w:t>
+            </w:r>
+            <w:r>
+              <w:t>.</w:t>
+            </w:r>
+            <w:proofErr w:type="spellStart"/>
+            <w:r>
+              <w:t>zip_code</w:t>
+            </w:r>
+            <w:proofErr w:type="spellEnd"/>
+            <w:r>
+              <w:t xml:space="preserve"> }}</w:t>
+            </w:r>
           </w:p>
           <w:p>
             <w:pPr>
               <w:ind w:left="258" w:right="258"/>
             </w:pPr>
+            <w:r>
+              <w:rPr>
+                <w:rFonts w:hint="eastAsia"/>
+              </w:rPr>
+              <w:t>{</w:t>
+            </w:r>
+            <w:r>
+              <w:t xml:space="preserve">{ </w:t>
+            </w:r>
+            <w:r>
+              <w:t>row</w:t>
+            </w:r>
+            <w:r>
+              <w:t>[1]</w:t>
+            </w:r>
+            <w:r>
+              <w:t>.</w:t>
+            </w:r>
+            <w:r>
+              <w:t>address</w:t>
+            </w:r>
+            <w:r>
+              <w:t xml:space="preserve"> }}</w:t>
+            </w:r>
           </w:p>
           <w:p>
             <w:pPr>
               <w:ind w:left="258" w:right="258"/>
             </w:pPr>
+            <w:r>
+              <w:rPr>
+                <w:rFonts w:hint="eastAsia"/>
+              </w:rPr>
+              <w:t>{</w:t>
+            </w:r>
+            <w:r>
+              <w:t xml:space="preserve">{ </w:t>
+            </w:r>
+            <w:r>
+              <w:t>row</w:t>
+            </w:r>
+            <w:r>
+              <w:t>[1]</w:t>
+            </w:r>
+            <w:r>
+              <w:t>.</w:t>
+            </w:r>
+            <w:proofErr w:type="spellStart"/>
+            <w:r>
+              <w:t>agency_name</w:t>
+            </w:r>
+            <w:proofErr w:type="spellEnd"/>
+            <w:r>
+              <w:t xml:space="preserve"> }}</w:t>
+            </w:r>
           </w:p>
         </w:tc>
         <w:tc>
@@ -153,25 +252,94 @@
             <w:pPr>
               <w:ind w:left="258" w:right="258"/>
             </w:pPr>
+            <w:r>
+              <w:rPr>
+                <w:rFonts w:hint="eastAsia"/>
+              </w:rPr>
+              <w:t>{</w:t>
+            </w:r>
+            <w:r>
+              <w:t xml:space="preserve">{ </w:t>
+            </w:r>
+            <w:r>
+              <w:t>row</w:t>
+            </w:r>
+            <w:r>
+              <w:t>[2]</w:t>
+            </w:r>
+            <w:r>
+              <w:t>.</w:t>
+            </w:r>
+            <w:proofErr w:type="spellStart"/>
+            <w:r>
+              <w:t>zip_code</w:t>
+            </w:r>
+            <w:proofErr w:type="spellEnd"/>
+            <w:r>
+              <w:t xml:space="preserve"> }}</w:t>
+            </w:r>
           </w:p>
-        </w:tc>
-      </w:tr>
-      <w:tr>
-        <w:trPr>
-          <w:cantSplit/>
-          <w:trHeight w:hRule="exact" w:val="2172"/>
-        </w:trPr>
-        <w:tc>
-          <w:tcPr>
-            <w:tcW w:w="11901" w:type="dxa"/>
-            <w:gridSpan w:val="3"/>
-          </w:tcPr>
           <w:p>
             <w:pPr>
               <w:ind w:left="258" w:right="258"/>
             </w:pPr>
             <w:r>
-              <w:t>{% endfor %}</w:t>
+              <w:rPr>
+                <w:rFonts w:hint="eastAsia"/>
+              </w:rPr>
+              <w:t>{</w:t>
+            </w:r>
+            <w:r>
+              <w:t xml:space="preserve">{ </w:t>
+            </w:r>
+            <w:r>
+              <w:t>row</w:t>
+            </w:r>
+            <w:r>
+              <w:t>[2]</w:t>
+            </w:r>
+            <w:r>
+              <w:t>.</w:t>
+            </w:r>
+            <w:r>
+              <w:t>address</w:t>
+            </w:r>
+            <w:r>
+              <w:t xml:space="preserve"> }}</w:t>
+            </w:r>
+          </w:p>
+          <w:p>
+            <w:pPr>
+              <w:ind w:left="258" w:right="258"/>
+              <w:rPr>
+                <w:rFonts w:hint="eastAsia"/>
+              </w:rPr>
+            </w:pPr>
+            <w:r>
+              <w:rPr>
+                <w:rFonts w:hint="eastAsia"/>
+              </w:rPr>
+              <w:t>{</w:t>
+            </w:r>
+            <w:r>
+              <w:t xml:space="preserve">{ </w:t>
+            </w:r>
+            <w:r>
+              <w:t>row</w:t>
+            </w:r>
+            <w:r>
+              <w:t>[2]</w:t>
+            </w:r>
+            <w:r>
+              <w:t>.</w:t>
+            </w:r>
+            <w:proofErr w:type="spellStart"/>
+            <w:r>
+              <w:t>agency_name</w:t>
+            </w:r>
+            <w:proofErr w:type="spellEnd"/>
+            <w:r>
+              <w:t xml:space="preserve"> }}</w:t>
             </w:r>
           </w:p>
         </w:tc>
@@ -181,54 +349,14 @@
       <w:pPr>
         <w:ind w:left="258" w:right="258"/>
         <w:rPr>
-          <w:vanish/>
-        </w:rPr>
-        <w:sectPr>
-          <w:pgSz w:w="11905" w:h="16837"/>
-          <w:pgMar w:top="851" w:right="0" w:bottom="0" w:left="0" w:header="720" w:footer="720" w:gutter="0"/>
-          <w:paperSrc w:first="4" w:other="4"/>
-          <w:pgNumType w:start="1"/>
-          <w:cols w:space="720"/>
-        </w:sectPr>
-      </w:pPr>
-    </w:p>
-    <w:p>
-      <w:pPr>
-        <w:ind w:left="258" w:right="258"/>
-        <w:rPr>
-          <w:vanish/>
-        </w:rPr>
-        <w:sectPr>
-          <w:pgSz w:w="11905" w:h="16837"/>
-          <w:pgMar w:top="851" w:right="0" w:bottom="0" w:left="0" w:header="720" w:footer="720" w:gutter="0"/>
-          <w:paperSrc w:first="4" w:other="4"/>
-          <w:pgNumType w:start="1"/>
-          <w:cols w:space="720"/>
-        </w:sectPr>
-      </w:pPr>
-    </w:p>
-    <w:p>
-      <w:pPr>
-        <w:ind w:left="258" w:right="258"/>
-        <w:rPr>
-          <w:vanish/>
-        </w:rPr>
-        <w:sectPr>
-          <w:pgSz w:w="11905" w:h="16837"/>
-          <w:pgMar w:top="851" w:right="0" w:bottom="0" w:left="0" w:header="720" w:footer="720" w:gutter="0"/>
-          <w:paperSrc w:first="4" w:other="4"/>
-          <w:pgNumType w:start="1"/>
-          <w:cols w:space="720"/>
-        </w:sectPr>
-      </w:pPr>
-    </w:p>
-    <w:p>
-      <w:pPr>
-        <w:ind w:left="258" w:right="258"/>
-        <w:rPr>
-          <w:vanish/>
+          <w:rFonts w:hint="eastAsia"/>
         </w:rPr>
       </w:pPr>
+      <w:r>
+        <w:t>{% endfor %}</w:t>
+      </w:r>
+      <w:bookmarkStart w:id="0" w:name="_GoBack"/>
+      <w:bookmarkEnd w:id="0"/>
     </w:p>
     <w:sectPr>
       <w:type w:val="continuous"/>
@@ -642,6 +770,7 @@
   <w:style w:type="character" w:default="1" w:styleId="a0">
     <w:name w:val="Default Paragraph Font"/>
     <w:uiPriority w:val="1"/>
+    <w:semiHidden/>
     <w:unhideWhenUsed/>
   </w:style>
   <w:style w:type="table" w:default="1" w:styleId="a1">
@@ -984,7 +1113,7 @@
 </file>
 
 <file path=customXml/itemProps1.xml><?xml version="1.0" encoding="utf-8"?>
-<ds:datastoreItem xmlns:ds="http://schemas.openxmlformats.org/officeDocument/2006/customXml" ds:itemID="{C63DC39E-9998-B14E-99B8-104643D146DF}">
+<ds:datastoreItem xmlns:ds="http://schemas.openxmlformats.org/officeDocument/2006/customXml" ds:itemID="{0AF58A98-4A9B-3F40-B2D0-81707A97C221}">
   <ds:schemaRefs>
     <ds:schemaRef ds:uri="http://schemas.openxmlformats.org/officeDocument/2006/bibliography"/>
   </ds:schemaRefs>

</xml_diff>